<commit_message>
Document download (Copy of the linux project)
</commit_message>
<xml_diff>
--- a/Práctica Final Asignatura Herramientas Big Data.docx
+++ b/Práctica Final Asignatura Herramientas Big Data.docx
@@ -1,10 +1,10 @@
 
 <file path=word/document.xml><?xml version="1.0" encoding="utf-8"?>
-<w:document xmlns:wpc="http://schemas.microsoft.com/office/word/2010/wordprocessingCanvas" xmlns:cx="http://schemas.microsoft.com/office/drawing/2014/chartex" xmlns:cx1="http://schemas.microsoft.com/office/drawing/2015/9/8/chartex" xmlns:cx2="http://schemas.microsoft.com/office/drawing/2015/10/21/chartex" xmlns:cx3="http://schemas.microsoft.com/office/drawing/2016/5/9/chartex" xmlns:cx4="http://schemas.microsoft.com/office/drawing/2016/5/10/chartex" xmlns:cx5="http://schemas.microsoft.com/office/drawing/2016/5/11/chartex" xmlns:cx6="http://schemas.microsoft.com/office/drawing/2016/5/12/chartex" xmlns:cx7="http://schemas.microsoft.com/office/drawing/2016/5/13/chartex" xmlns:cx8="http://schemas.microsoft.com/office/drawing/2016/5/14/chartex" xmlns:mc="http://schemas.openxmlformats.org/markup-compatibility/2006" xmlns:aink="http://schemas.microsoft.com/office/drawing/2016/ink" xmlns:am3d="http://schemas.microsoft.com/office/drawing/2017/model3d" xmlns:o="urn:schemas-microsoft-com:office:office" xmlns:oel="http://schemas.microsoft.com/office/2019/extlst" xmlns:r="http://schemas.openxmlformats.org/officeDocument/2006/relationships" xmlns:m="http://schemas.openxmlformats.org/officeDocument/2006/math" xmlns:v="urn:schemas-microsoft-com:vml" xmlns:wp14="http://schemas.microsoft.com/office/word/2010/wordprocessingDrawing" xmlns:wp="http://schemas.openxmlformats.org/drawingml/2006/wordprocessingDrawing" xmlns:w10="urn:schemas-microsoft-com:office:word" xmlns:w="http://schemas.openxmlformats.org/wordprocessingml/2006/main" xmlns:w14="http://schemas.microsoft.com/office/word/2010/wordml" xmlns:w15="http://schemas.microsoft.com/office/word/2012/wordml" xmlns:w16cex="http://schemas.microsoft.com/office/word/2018/wordml/cex" xmlns:w16cid="http://schemas.microsoft.com/office/word/2016/wordml/cid" xmlns:w16="http://schemas.microsoft.com/office/word/2018/wordml" xmlns:w16sdtdh="http://schemas.microsoft.com/office/word/2020/wordml/sdtdatahash" xmlns:w16se="http://schemas.microsoft.com/office/word/2015/wordml/symex" xmlns:wpg="http://schemas.microsoft.com/office/word/2010/wordprocessingGroup" xmlns:wpi="http://schemas.microsoft.com/office/word/2010/wordprocessingInk" xmlns:wne="http://schemas.microsoft.com/office/word/2006/wordml" xmlns:wps="http://schemas.microsoft.com/office/word/2010/wordprocessingShape" mc:Ignorable="w14 w15 w16se w16cid w16 w16cex w16sdtdh wp14">
+<w:document xmlns:wpc="http://schemas.microsoft.com/office/word/2010/wordprocessingCanvas" xmlns:cx="http://schemas.microsoft.com/office/drawing/2014/chartex" xmlns:cx1="http://schemas.microsoft.com/office/drawing/2015/9/8/chartex" xmlns:cx2="http://schemas.microsoft.com/office/drawing/2015/10/21/chartex" xmlns:cx3="http://schemas.microsoft.com/office/drawing/2016/5/9/chartex" xmlns:cx4="http://schemas.microsoft.com/office/drawing/2016/5/10/chartex" xmlns:cx5="http://schemas.microsoft.com/office/drawing/2016/5/11/chartex" xmlns:cx6="http://schemas.microsoft.com/office/drawing/2016/5/12/chartex" xmlns:cx7="http://schemas.microsoft.com/office/drawing/2016/5/13/chartex" xmlns:cx8="http://schemas.microsoft.com/office/drawing/2016/5/14/chartex" xmlns:mc="http://schemas.openxmlformats.org/markup-compatibility/2006" xmlns:aink="http://schemas.microsoft.com/office/drawing/2016/ink" xmlns:am3d="http://schemas.microsoft.com/office/drawing/2017/model3d" xmlns:o="urn:schemas-microsoft-com:office:office" xmlns:oel="http://schemas.microsoft.com/office/2019/extlst" xmlns:r="http://schemas.openxmlformats.org/officeDocument/2006/relationships" xmlns:m="http://schemas.openxmlformats.org/officeDocument/2006/math" xmlns:v="urn:schemas-microsoft-com:vml" xmlns:wp14="http://schemas.microsoft.com/office/word/2010/wordprocessingDrawing" xmlns:wp="http://schemas.openxmlformats.org/drawingml/2006/wordprocessingDrawing" xmlns:w10="urn:schemas-microsoft-com:office:word" xmlns:w="http://schemas.openxmlformats.org/wordprocessingml/2006/main" xmlns:w14="http://schemas.microsoft.com/office/word/2010/wordml" xmlns:w15="http://schemas.microsoft.com/office/word/2012/wordml" xmlns:w16cex="http://schemas.microsoft.com/office/word/2018/wordml/cex" xmlns:w16cid="http://schemas.microsoft.com/office/word/2016/wordml/cid" xmlns:w16="http://schemas.microsoft.com/office/word/2018/wordml" xmlns:w16du="http://schemas.microsoft.com/office/word/2023/wordml/word16du" xmlns:w16sdtdh="http://schemas.microsoft.com/office/word/2020/wordml/sdtdatahash" xmlns:w16se="http://schemas.microsoft.com/office/word/2015/wordml/symex" xmlns:wpg="http://schemas.microsoft.com/office/word/2010/wordprocessingGroup" xmlns:wpi="http://schemas.microsoft.com/office/word/2010/wordprocessingInk" xmlns:wne="http://schemas.microsoft.com/office/word/2006/wordml" xmlns:wps="http://schemas.microsoft.com/office/word/2010/wordprocessingShape" mc:Ignorable="w14 w15 w16se w16cid w16 w16cex w16sdtdh w16du wp14">
   <w:body>
     <w:p>
       <w:pPr>
-        <w:pStyle w:val="Heading1"/>
+        <w:pStyle w:val="Ttulo1"/>
         <w:rPr>
           <w:lang w:val="es-ES"/>
         </w:rPr>
@@ -24,7 +24,7 @@
     </w:p>
     <w:p>
       <w:pPr>
-        <w:pStyle w:val="Heading2"/>
+        <w:pStyle w:val="Ttulo2"/>
         <w:rPr>
           <w:lang w:val="es-ES"/>
         </w:rPr>
@@ -67,16 +67,16 @@
         <w:rPr>
           <w:lang w:val="es-ES"/>
         </w:rPr>
-        <w:t>. Se debe adjuntar el script en formato .</w:t>
-      </w:r>
-      <w:proofErr w:type="spellStart"/>
-      <w:r>
-        <w:rPr>
-          <w:lang w:val="es-ES"/>
-        </w:rPr>
-        <w:t>ipynb</w:t>
-      </w:r>
-      <w:proofErr w:type="spellEnd"/>
+        <w:t xml:space="preserve">. Se debe adjuntar el script en </w:t>
+      </w:r>
+      <w:proofErr w:type="gramStart"/>
+      <w:r>
+        <w:rPr>
+          <w:lang w:val="es-ES"/>
+        </w:rPr>
+        <w:t>formato .ipynb</w:t>
+      </w:r>
+      <w:proofErr w:type="gramEnd"/>
       <w:r>
         <w:rPr>
           <w:lang w:val="es-ES"/>
@@ -94,21 +94,7 @@
         <w:rPr>
           <w:lang w:val="es-ES"/>
         </w:rPr>
-        <w:t xml:space="preserve">El entorno de ejecución puede ser Google </w:t>
-      </w:r>
-      <w:proofErr w:type="spellStart"/>
-      <w:r>
-        <w:rPr>
-          <w:lang w:val="es-ES"/>
-        </w:rPr>
-        <w:t>Colab</w:t>
-      </w:r>
-      <w:proofErr w:type="spellEnd"/>
-      <w:r>
-        <w:rPr>
-          <w:lang w:val="es-ES"/>
-        </w:rPr>
-        <w:t xml:space="preserve"> o el local de vuestra máquina.</w:t>
+        <w:t>El entorno de ejecución puede ser Google Colab o el local de vuestra máquina.</w:t>
       </w:r>
     </w:p>
     <w:p>
@@ -147,27 +133,16 @@
         <w:rPr>
           <w:lang w:val="es-ES"/>
         </w:rPr>
-        <w:t xml:space="preserve">Para copiar el </w:t>
-      </w:r>
-      <w:proofErr w:type="spellStart"/>
-      <w:r>
-        <w:rPr>
-          <w:lang w:val="es-ES"/>
-        </w:rPr>
-        <w:t>dataset</w:t>
-      </w:r>
-      <w:proofErr w:type="spellEnd"/>
-      <w:r>
-        <w:rPr>
-          <w:lang w:val="es-ES"/>
-        </w:rPr>
-        <w:t xml:space="preserve"> lo descargaremos utilizando nuestro notebook con comandos Linux:</w:t>
+        <w:t>Para copiar el dataset lo descargaremos utilizando nuestro notebook con comandos Linux:</w:t>
       </w:r>
     </w:p>
     <w:p>
       <w:r>
         <w:t>!</w:t>
       </w:r>
+      <w:r>
+        <w:t xml:space="preserve"> </w:t>
+      </w:r>
       <w:proofErr w:type="spellStart"/>
       <w:r>
         <w:t>wget</w:t>
@@ -189,6 +164,9 @@
       <w:r>
         <w:t>!</w:t>
       </w:r>
+      <w:r>
+        <w:t xml:space="preserve"> </w:t>
+      </w:r>
       <w:proofErr w:type="spellStart"/>
       <w:r>
         <w:t>wget</w:t>
@@ -210,6 +188,9 @@
       <w:r>
         <w:t>!</w:t>
       </w:r>
+      <w:r>
+        <w:t xml:space="preserve"> </w:t>
+      </w:r>
       <w:proofErr w:type="spellStart"/>
       <w:r>
         <w:t>wget</w:t>
@@ -231,6 +212,9 @@
       <w:r>
         <w:t>!</w:t>
       </w:r>
+      <w:r>
+        <w:t xml:space="preserve"> </w:t>
+      </w:r>
       <w:proofErr w:type="spellStart"/>
       <w:r>
         <w:t>wget</w:t>
@@ -252,6 +236,9 @@
       <w:r>
         <w:t>!</w:t>
       </w:r>
+      <w:r>
+        <w:t xml:space="preserve"> </w:t>
+      </w:r>
       <w:proofErr w:type="spellStart"/>
       <w:r>
         <w:t>wget</w:t>
@@ -273,6 +260,9 @@
       <w:r>
         <w:t>!</w:t>
       </w:r>
+      <w:r>
+        <w:t xml:space="preserve"> </w:t>
+      </w:r>
       <w:proofErr w:type="spellStart"/>
       <w:r>
         <w:t>wget</w:t>
@@ -294,6 +284,9 @@
       <w:r>
         <w:t>!</w:t>
       </w:r>
+      <w:r>
+        <w:t xml:space="preserve"> </w:t>
+      </w:r>
       <w:proofErr w:type="spellStart"/>
       <w:r>
         <w:t>wget</w:t>
@@ -322,7 +315,19 @@
         <w:rPr>
           <w:lang w:val="es-ES"/>
         </w:rPr>
-        <w:t>A continuación comprobamos que se ha</w:t>
+        <w:t xml:space="preserve">A </w:t>
+      </w:r>
+      <w:r>
+        <w:rPr>
+          <w:lang w:val="es-ES"/>
+        </w:rPr>
+        <w:t>continuación,</w:t>
+      </w:r>
+      <w:r>
+        <w:rPr>
+          <w:lang w:val="es-ES"/>
+        </w:rPr>
+        <w:t xml:space="preserve"> comprobamos que se ha</w:t>
       </w:r>
       <w:r>
         <w:rPr>
@@ -343,6 +348,7 @@
           <w:lang w:val="es-ES"/>
         </w:rPr>
       </w:pPr>
+      <w:proofErr w:type="gramStart"/>
       <w:r>
         <w:rPr>
           <w:lang w:val="es-ES"/>
@@ -357,6 +363,7 @@
         <w:t>ls</w:t>
       </w:r>
       <w:proofErr w:type="spellEnd"/>
+      <w:proofErr w:type="gramEnd"/>
       <w:r>
         <w:rPr>
           <w:lang w:val="es-ES"/>
@@ -406,6 +413,7 @@
       </w:r>
     </w:p>
     <w:p>
+      <w:proofErr w:type="gramStart"/>
       <w:r>
         <w:t>!</w:t>
       </w:r>
@@ -414,6 +422,7 @@
         <w:t>gunzip</w:t>
       </w:r>
       <w:proofErr w:type="spellEnd"/>
+      <w:proofErr w:type="gramEnd"/>
       <w:r>
         <w:t xml:space="preserve"> -c /</w:t>
       </w:r>
@@ -428,7 +437,7 @@
     </w:p>
     <w:p>
       <w:pPr>
-        <w:pStyle w:val="ListParagraph"/>
+        <w:pStyle w:val="Prrafodelista"/>
         <w:numPr>
           <w:ilvl w:val="0"/>
           <w:numId w:val="1"/>
@@ -495,15 +504,15 @@
     </w:p>
     <w:p>
       <w:pPr>
-        <w:pStyle w:val="ListParagraph"/>
-        <w:rPr>
-          <w:lang w:val="es-ES"/>
-        </w:rPr>
-      </w:pPr>
-    </w:p>
-    <w:p>
-      <w:pPr>
-        <w:pStyle w:val="ListParagraph"/>
+        <w:pStyle w:val="Prrafodelista"/>
+        <w:rPr>
+          <w:lang w:val="es-ES"/>
+        </w:rPr>
+      </w:pPr>
+    </w:p>
+    <w:p>
+      <w:pPr>
+        <w:pStyle w:val="Prrafodelista"/>
         <w:numPr>
           <w:ilvl w:val="0"/>
           <w:numId w:val="1"/>
@@ -521,15 +530,15 @@
     </w:p>
     <w:p>
       <w:pPr>
-        <w:pStyle w:val="ListParagraph"/>
-        <w:rPr>
-          <w:lang w:val="es-ES"/>
-        </w:rPr>
-      </w:pPr>
-    </w:p>
-    <w:p>
-      <w:pPr>
-        <w:pStyle w:val="ListParagraph"/>
+        <w:pStyle w:val="Prrafodelista"/>
+        <w:rPr>
+          <w:lang w:val="es-ES"/>
+        </w:rPr>
+      </w:pPr>
+    </w:p>
+    <w:p>
+      <w:pPr>
+        <w:pStyle w:val="Prrafodelista"/>
         <w:numPr>
           <w:ilvl w:val="0"/>
           <w:numId w:val="1"/>
@@ -542,34 +551,34 @@
         <w:rPr>
           <w:lang w:val="es-ES"/>
         </w:rPr>
-        <w:t xml:space="preserve">Limpia el </w:t>
-      </w:r>
-      <w:proofErr w:type="spellStart"/>
-      <w:r>
-        <w:rPr>
-          <w:lang w:val="es-ES"/>
-        </w:rPr>
-        <w:t>dataframe</w:t>
-      </w:r>
-      <w:proofErr w:type="spellEnd"/>
-      <w:r>
-        <w:rPr>
-          <w:lang w:val="es-ES"/>
-        </w:rPr>
-        <w:t xml:space="preserve"> para que no existan nulos, adicionalmente elimina todos los valores que no se correspondan con el resto de datos de la columna</w:t>
-      </w:r>
-    </w:p>
-    <w:p>
-      <w:pPr>
-        <w:pStyle w:val="ListParagraph"/>
-        <w:rPr>
-          <w:lang w:val="es-ES"/>
-        </w:rPr>
-      </w:pPr>
-    </w:p>
-    <w:p>
-      <w:pPr>
-        <w:pStyle w:val="ListParagraph"/>
+        <w:t xml:space="preserve">Limpia el dataframe para que no existan nulos, adicionalmente elimina todos los valores que no se correspondan con el resto de </w:t>
+      </w:r>
+      <w:proofErr w:type="gramStart"/>
+      <w:r>
+        <w:rPr>
+          <w:lang w:val="es-ES"/>
+        </w:rPr>
+        <w:t>datos</w:t>
+      </w:r>
+      <w:proofErr w:type="gramEnd"/>
+      <w:r>
+        <w:rPr>
+          <w:lang w:val="es-ES"/>
+        </w:rPr>
+        <w:t xml:space="preserve"> de la columna</w:t>
+      </w:r>
+    </w:p>
+    <w:p>
+      <w:pPr>
+        <w:pStyle w:val="Prrafodelista"/>
+        <w:rPr>
+          <w:lang w:val="es-ES"/>
+        </w:rPr>
+      </w:pPr>
+    </w:p>
+    <w:p>
+      <w:pPr>
+        <w:pStyle w:val="Prrafodelista"/>
         <w:numPr>
           <w:ilvl w:val="0"/>
           <w:numId w:val="1"/>
@@ -613,15 +622,15 @@
     </w:p>
     <w:p>
       <w:pPr>
-        <w:pStyle w:val="ListParagraph"/>
-        <w:rPr>
-          <w:lang w:val="es-ES"/>
-        </w:rPr>
-      </w:pPr>
-    </w:p>
-    <w:p>
-      <w:pPr>
-        <w:pStyle w:val="ListParagraph"/>
+        <w:pStyle w:val="Prrafodelista"/>
+        <w:rPr>
+          <w:lang w:val="es-ES"/>
+        </w:rPr>
+      </w:pPr>
+    </w:p>
+    <w:p>
+      <w:pPr>
+        <w:pStyle w:val="Prrafodelista"/>
         <w:numPr>
           <w:ilvl w:val="0"/>
           <w:numId w:val="1"/>
@@ -639,15 +648,15 @@
     </w:p>
     <w:p>
       <w:pPr>
-        <w:pStyle w:val="ListParagraph"/>
-        <w:rPr>
-          <w:lang w:val="es-ES"/>
-        </w:rPr>
-      </w:pPr>
-    </w:p>
-    <w:p>
-      <w:pPr>
-        <w:pStyle w:val="ListParagraph"/>
+        <w:pStyle w:val="Prrafodelista"/>
+        <w:rPr>
+          <w:lang w:val="es-ES"/>
+        </w:rPr>
+      </w:pPr>
+    </w:p>
+    <w:p>
+      <w:pPr>
+        <w:pStyle w:val="Prrafodelista"/>
         <w:numPr>
           <w:ilvl w:val="0"/>
           <w:numId w:val="1"/>
@@ -665,15 +674,15 @@
     </w:p>
     <w:p>
       <w:pPr>
-        <w:pStyle w:val="ListParagraph"/>
-        <w:rPr>
-          <w:lang w:val="es-ES"/>
-        </w:rPr>
-      </w:pPr>
-    </w:p>
-    <w:p>
-      <w:pPr>
-        <w:pStyle w:val="ListParagraph"/>
+        <w:pStyle w:val="Prrafodelista"/>
+        <w:rPr>
+          <w:lang w:val="es-ES"/>
+        </w:rPr>
+      </w:pPr>
+    </w:p>
+    <w:p>
+      <w:pPr>
+        <w:pStyle w:val="Prrafodelista"/>
         <w:numPr>
           <w:ilvl w:val="0"/>
           <w:numId w:val="1"/>
@@ -691,15 +700,15 @@
     </w:p>
     <w:p>
       <w:pPr>
-        <w:pStyle w:val="ListParagraph"/>
-        <w:rPr>
-          <w:lang w:val="es-ES"/>
-        </w:rPr>
-      </w:pPr>
-    </w:p>
-    <w:p>
-      <w:pPr>
-        <w:pStyle w:val="ListParagraph"/>
+        <w:pStyle w:val="Prrafodelista"/>
+        <w:rPr>
+          <w:lang w:val="es-ES"/>
+        </w:rPr>
+      </w:pPr>
+    </w:p>
+    <w:p>
+      <w:pPr>
+        <w:pStyle w:val="Prrafodelista"/>
         <w:numPr>
           <w:ilvl w:val="0"/>
           <w:numId w:val="1"/>
@@ -717,15 +726,15 @@
     </w:p>
     <w:p>
       <w:pPr>
-        <w:pStyle w:val="ListParagraph"/>
-        <w:rPr>
-          <w:lang w:val="es-ES"/>
-        </w:rPr>
-      </w:pPr>
-    </w:p>
-    <w:p>
-      <w:pPr>
-        <w:pStyle w:val="ListParagraph"/>
+        <w:pStyle w:val="Prrafodelista"/>
+        <w:rPr>
+          <w:lang w:val="es-ES"/>
+        </w:rPr>
+      </w:pPr>
+    </w:p>
+    <w:p>
+      <w:pPr>
+        <w:pStyle w:val="Prrafodelista"/>
         <w:numPr>
           <w:ilvl w:val="0"/>
           <w:numId w:val="1"/>
@@ -743,15 +752,15 @@
     </w:p>
     <w:p>
       <w:pPr>
-        <w:pStyle w:val="ListParagraph"/>
-        <w:rPr>
-          <w:lang w:val="es-ES"/>
-        </w:rPr>
-      </w:pPr>
-    </w:p>
-    <w:p>
-      <w:pPr>
-        <w:pStyle w:val="ListParagraph"/>
+        <w:pStyle w:val="Prrafodelista"/>
+        <w:rPr>
+          <w:lang w:val="es-ES"/>
+        </w:rPr>
+      </w:pPr>
+    </w:p>
+    <w:p>
+      <w:pPr>
+        <w:pStyle w:val="Prrafodelista"/>
         <w:numPr>
           <w:ilvl w:val="0"/>
           <w:numId w:val="1"/>
@@ -764,21 +773,7 @@
         <w:rPr>
           <w:lang w:val="es-ES"/>
         </w:rPr>
-        <w:t xml:space="preserve">Escribe el </w:t>
-      </w:r>
-      <w:proofErr w:type="spellStart"/>
-      <w:r>
-        <w:rPr>
-          <w:lang w:val="es-ES"/>
-        </w:rPr>
-        <w:t>dataframe</w:t>
-      </w:r>
-      <w:proofErr w:type="spellEnd"/>
-      <w:r>
-        <w:rPr>
-          <w:lang w:val="es-ES"/>
-        </w:rPr>
-        <w:t xml:space="preserve"> final como un fichero </w:t>
+        <w:t xml:space="preserve">Escribe el dataframe final como un fichero </w:t>
       </w:r>
       <w:proofErr w:type="spellStart"/>
       <w:r>
@@ -801,7 +796,7 @@
 </file>
 
 <file path=word/endnotes.xml><?xml version="1.0" encoding="utf-8"?>
-<w:endnotes xmlns:wpc="http://schemas.microsoft.com/office/word/2010/wordprocessingCanvas" xmlns:cx="http://schemas.microsoft.com/office/drawing/2014/chartex" xmlns:cx1="http://schemas.microsoft.com/office/drawing/2015/9/8/chartex" xmlns:cx2="http://schemas.microsoft.com/office/drawing/2015/10/21/chartex" xmlns:cx3="http://schemas.microsoft.com/office/drawing/2016/5/9/chartex" xmlns:cx4="http://schemas.microsoft.com/office/drawing/2016/5/10/chartex" xmlns:cx5="http://schemas.microsoft.com/office/drawing/2016/5/11/chartex" xmlns:cx6="http://schemas.microsoft.com/office/drawing/2016/5/12/chartex" xmlns:cx7="http://schemas.microsoft.com/office/drawing/2016/5/13/chartex" xmlns:cx8="http://schemas.microsoft.com/office/drawing/2016/5/14/chartex" xmlns:mc="http://schemas.openxmlformats.org/markup-compatibility/2006" xmlns:aink="http://schemas.microsoft.com/office/drawing/2016/ink" xmlns:am3d="http://schemas.microsoft.com/office/drawing/2017/model3d" xmlns:o="urn:schemas-microsoft-com:office:office" xmlns:oel="http://schemas.microsoft.com/office/2019/extlst" xmlns:r="http://schemas.openxmlformats.org/officeDocument/2006/relationships" xmlns:m="http://schemas.openxmlformats.org/officeDocument/2006/math" xmlns:v="urn:schemas-microsoft-com:vml" xmlns:wp14="http://schemas.microsoft.com/office/word/2010/wordprocessingDrawing" xmlns:wp="http://schemas.openxmlformats.org/drawingml/2006/wordprocessingDrawing" xmlns:w10="urn:schemas-microsoft-com:office:word" xmlns:w="http://schemas.openxmlformats.org/wordprocessingml/2006/main" xmlns:w14="http://schemas.microsoft.com/office/word/2010/wordml" xmlns:w15="http://schemas.microsoft.com/office/word/2012/wordml" xmlns:w16cex="http://schemas.microsoft.com/office/word/2018/wordml/cex" xmlns:w16cid="http://schemas.microsoft.com/office/word/2016/wordml/cid" xmlns:w16="http://schemas.microsoft.com/office/word/2018/wordml" xmlns:w16sdtdh="http://schemas.microsoft.com/office/word/2020/wordml/sdtdatahash" xmlns:w16se="http://schemas.microsoft.com/office/word/2015/wordml/symex" xmlns:wpg="http://schemas.microsoft.com/office/word/2010/wordprocessingGroup" xmlns:wpi="http://schemas.microsoft.com/office/word/2010/wordprocessingInk" xmlns:wne="http://schemas.microsoft.com/office/word/2006/wordml" xmlns:wps="http://schemas.microsoft.com/office/word/2010/wordprocessingShape" mc:Ignorable="w14 w15 w16se w16cid w16 w16cex w16sdtdh wp14">
+<w:endnotes xmlns:wpc="http://schemas.microsoft.com/office/word/2010/wordprocessingCanvas" xmlns:cx="http://schemas.microsoft.com/office/drawing/2014/chartex" xmlns:cx1="http://schemas.microsoft.com/office/drawing/2015/9/8/chartex" xmlns:cx2="http://schemas.microsoft.com/office/drawing/2015/10/21/chartex" xmlns:cx3="http://schemas.microsoft.com/office/drawing/2016/5/9/chartex" xmlns:cx4="http://schemas.microsoft.com/office/drawing/2016/5/10/chartex" xmlns:cx5="http://schemas.microsoft.com/office/drawing/2016/5/11/chartex" xmlns:cx6="http://schemas.microsoft.com/office/drawing/2016/5/12/chartex" xmlns:cx7="http://schemas.microsoft.com/office/drawing/2016/5/13/chartex" xmlns:cx8="http://schemas.microsoft.com/office/drawing/2016/5/14/chartex" xmlns:mc="http://schemas.openxmlformats.org/markup-compatibility/2006" xmlns:aink="http://schemas.microsoft.com/office/drawing/2016/ink" xmlns:am3d="http://schemas.microsoft.com/office/drawing/2017/model3d" xmlns:o="urn:schemas-microsoft-com:office:office" xmlns:oel="http://schemas.microsoft.com/office/2019/extlst" xmlns:r="http://schemas.openxmlformats.org/officeDocument/2006/relationships" xmlns:m="http://schemas.openxmlformats.org/officeDocument/2006/math" xmlns:v="urn:schemas-microsoft-com:vml" xmlns:wp14="http://schemas.microsoft.com/office/word/2010/wordprocessingDrawing" xmlns:wp="http://schemas.openxmlformats.org/drawingml/2006/wordprocessingDrawing" xmlns:w10="urn:schemas-microsoft-com:office:word" xmlns:w="http://schemas.openxmlformats.org/wordprocessingml/2006/main" xmlns:w14="http://schemas.microsoft.com/office/word/2010/wordml" xmlns:w15="http://schemas.microsoft.com/office/word/2012/wordml" xmlns:w16cex="http://schemas.microsoft.com/office/word/2018/wordml/cex" xmlns:w16cid="http://schemas.microsoft.com/office/word/2016/wordml/cid" xmlns:w16="http://schemas.microsoft.com/office/word/2018/wordml" xmlns:w16du="http://schemas.microsoft.com/office/word/2023/wordml/word16du" xmlns:w16sdtdh="http://schemas.microsoft.com/office/word/2020/wordml/sdtdatahash" xmlns:w16se="http://schemas.microsoft.com/office/word/2015/wordml/symex" xmlns:wpg="http://schemas.microsoft.com/office/word/2010/wordprocessingGroup" xmlns:wpi="http://schemas.microsoft.com/office/word/2010/wordprocessingInk" xmlns:wne="http://schemas.microsoft.com/office/word/2006/wordml" xmlns:wps="http://schemas.microsoft.com/office/word/2010/wordprocessingShape" mc:Ignorable="w14 w15 w16se w16cid w16 w16cex w16sdtdh w16du wp14">
   <w:endnote w:type="separator" w:id="-1">
     <w:p>
       <w:pPr>
@@ -826,7 +821,7 @@
 </file>
 
 <file path=word/footnotes.xml><?xml version="1.0" encoding="utf-8"?>
-<w:footnotes xmlns:wpc="http://schemas.microsoft.com/office/word/2010/wordprocessingCanvas" xmlns:cx="http://schemas.microsoft.com/office/drawing/2014/chartex" xmlns:cx1="http://schemas.microsoft.com/office/drawing/2015/9/8/chartex" xmlns:cx2="http://schemas.microsoft.com/office/drawing/2015/10/21/chartex" xmlns:cx3="http://schemas.microsoft.com/office/drawing/2016/5/9/chartex" xmlns:cx4="http://schemas.microsoft.com/office/drawing/2016/5/10/chartex" xmlns:cx5="http://schemas.microsoft.com/office/drawing/2016/5/11/chartex" xmlns:cx6="http://schemas.microsoft.com/office/drawing/2016/5/12/chartex" xmlns:cx7="http://schemas.microsoft.com/office/drawing/2016/5/13/chartex" xmlns:cx8="http://schemas.microsoft.com/office/drawing/2016/5/14/chartex" xmlns:mc="http://schemas.openxmlformats.org/markup-compatibility/2006" xmlns:aink="http://schemas.microsoft.com/office/drawing/2016/ink" xmlns:am3d="http://schemas.microsoft.com/office/drawing/2017/model3d" xmlns:o="urn:schemas-microsoft-com:office:office" xmlns:oel="http://schemas.microsoft.com/office/2019/extlst" xmlns:r="http://schemas.openxmlformats.org/officeDocument/2006/relationships" xmlns:m="http://schemas.openxmlformats.org/officeDocument/2006/math" xmlns:v="urn:schemas-microsoft-com:vml" xmlns:wp14="http://schemas.microsoft.com/office/word/2010/wordprocessingDrawing" xmlns:wp="http://schemas.openxmlformats.org/drawingml/2006/wordprocessingDrawing" xmlns:w10="urn:schemas-microsoft-com:office:word" xmlns:w="http://schemas.openxmlformats.org/wordprocessingml/2006/main" xmlns:w14="http://schemas.microsoft.com/office/word/2010/wordml" xmlns:w15="http://schemas.microsoft.com/office/word/2012/wordml" xmlns:w16cex="http://schemas.microsoft.com/office/word/2018/wordml/cex" xmlns:w16cid="http://schemas.microsoft.com/office/word/2016/wordml/cid" xmlns:w16="http://schemas.microsoft.com/office/word/2018/wordml" xmlns:w16sdtdh="http://schemas.microsoft.com/office/word/2020/wordml/sdtdatahash" xmlns:w16se="http://schemas.microsoft.com/office/word/2015/wordml/symex" xmlns:wpg="http://schemas.microsoft.com/office/word/2010/wordprocessingGroup" xmlns:wpi="http://schemas.microsoft.com/office/word/2010/wordprocessingInk" xmlns:wne="http://schemas.microsoft.com/office/word/2006/wordml" xmlns:wps="http://schemas.microsoft.com/office/word/2010/wordprocessingShape" mc:Ignorable="w14 w15 w16se w16cid w16 w16cex w16sdtdh wp14">
+<w:footnotes xmlns:wpc="http://schemas.microsoft.com/office/word/2010/wordprocessingCanvas" xmlns:cx="http://schemas.microsoft.com/office/drawing/2014/chartex" xmlns:cx1="http://schemas.microsoft.com/office/drawing/2015/9/8/chartex" xmlns:cx2="http://schemas.microsoft.com/office/drawing/2015/10/21/chartex" xmlns:cx3="http://schemas.microsoft.com/office/drawing/2016/5/9/chartex" xmlns:cx4="http://schemas.microsoft.com/office/drawing/2016/5/10/chartex" xmlns:cx5="http://schemas.microsoft.com/office/drawing/2016/5/11/chartex" xmlns:cx6="http://schemas.microsoft.com/office/drawing/2016/5/12/chartex" xmlns:cx7="http://schemas.microsoft.com/office/drawing/2016/5/13/chartex" xmlns:cx8="http://schemas.microsoft.com/office/drawing/2016/5/14/chartex" xmlns:mc="http://schemas.openxmlformats.org/markup-compatibility/2006" xmlns:aink="http://schemas.microsoft.com/office/drawing/2016/ink" xmlns:am3d="http://schemas.microsoft.com/office/drawing/2017/model3d" xmlns:o="urn:schemas-microsoft-com:office:office" xmlns:oel="http://schemas.microsoft.com/office/2019/extlst" xmlns:r="http://schemas.openxmlformats.org/officeDocument/2006/relationships" xmlns:m="http://schemas.openxmlformats.org/officeDocument/2006/math" xmlns:v="urn:schemas-microsoft-com:vml" xmlns:wp14="http://schemas.microsoft.com/office/word/2010/wordprocessingDrawing" xmlns:wp="http://schemas.openxmlformats.org/drawingml/2006/wordprocessingDrawing" xmlns:w10="urn:schemas-microsoft-com:office:word" xmlns:w="http://schemas.openxmlformats.org/wordprocessingml/2006/main" xmlns:w14="http://schemas.microsoft.com/office/word/2010/wordml" xmlns:w15="http://schemas.microsoft.com/office/word/2012/wordml" xmlns:w16cex="http://schemas.microsoft.com/office/word/2018/wordml/cex" xmlns:w16cid="http://schemas.microsoft.com/office/word/2016/wordml/cid" xmlns:w16="http://schemas.microsoft.com/office/word/2018/wordml" xmlns:w16du="http://schemas.microsoft.com/office/word/2023/wordml/word16du" xmlns:w16sdtdh="http://schemas.microsoft.com/office/word/2020/wordml/sdtdatahash" xmlns:w16se="http://schemas.microsoft.com/office/word/2015/wordml/symex" xmlns:wpg="http://schemas.microsoft.com/office/word/2010/wordprocessingGroup" xmlns:wpi="http://schemas.microsoft.com/office/word/2010/wordprocessingInk" xmlns:wne="http://schemas.microsoft.com/office/word/2006/wordml" xmlns:wps="http://schemas.microsoft.com/office/word/2010/wordprocessingShape" mc:Ignorable="w14 w15 w16se w16cid w16 w16cex w16sdtdh w16du wp14">
   <w:footnote w:type="separator" w:id="-1">
     <w:p>
       <w:pPr>
@@ -851,18 +846,13 @@
 </file>
 
 <file path=word/header1.xml><?xml version="1.0" encoding="utf-8"?>
-<w:hdr xmlns:wpc="http://schemas.microsoft.com/office/word/2010/wordprocessingCanvas" xmlns:cx="http://schemas.microsoft.com/office/drawing/2014/chartex" xmlns:cx1="http://schemas.microsoft.com/office/drawing/2015/9/8/chartex" xmlns:cx2="http://schemas.microsoft.com/office/drawing/2015/10/21/chartex" xmlns:cx3="http://schemas.microsoft.com/office/drawing/2016/5/9/chartex" xmlns:cx4="http://schemas.microsoft.com/office/drawing/2016/5/10/chartex" xmlns:cx5="http://schemas.microsoft.com/office/drawing/2016/5/11/chartex" xmlns:cx6="http://schemas.microsoft.com/office/drawing/2016/5/12/chartex" xmlns:cx7="http://schemas.microsoft.com/office/drawing/2016/5/13/chartex" xmlns:cx8="http://schemas.microsoft.com/office/drawing/2016/5/14/chartex" xmlns:mc="http://schemas.openxmlformats.org/markup-compatibility/2006" xmlns:aink="http://schemas.microsoft.com/office/drawing/2016/ink" xmlns:am3d="http://schemas.microsoft.com/office/drawing/2017/model3d" xmlns:o="urn:schemas-microsoft-com:office:office" xmlns:oel="http://schemas.microsoft.com/office/2019/extlst" xmlns:r="http://schemas.openxmlformats.org/officeDocument/2006/relationships" xmlns:m="http://schemas.openxmlformats.org/officeDocument/2006/math" xmlns:v="urn:schemas-microsoft-com:vml" xmlns:wp14="http://schemas.microsoft.com/office/word/2010/wordprocessingDrawing" xmlns:wp="http://schemas.openxmlformats.org/drawingml/2006/wordprocessingDrawing" xmlns:w10="urn:schemas-microsoft-com:office:word" xmlns:w="http://schemas.openxmlformats.org/wordprocessingml/2006/main" xmlns:w14="http://schemas.microsoft.com/office/word/2010/wordml" xmlns:w15="http://schemas.microsoft.com/office/word/2012/wordml" xmlns:w16cex="http://schemas.microsoft.com/office/word/2018/wordml/cex" xmlns:w16cid="http://schemas.microsoft.com/office/word/2016/wordml/cid" xmlns:w16="http://schemas.microsoft.com/office/word/2018/wordml" xmlns:w16sdtdh="http://schemas.microsoft.com/office/word/2020/wordml/sdtdatahash" xmlns:w16se="http://schemas.microsoft.com/office/word/2015/wordml/symex" xmlns:wpg="http://schemas.microsoft.com/office/word/2010/wordprocessingGroup" xmlns:wpi="http://schemas.microsoft.com/office/word/2010/wordprocessingInk" xmlns:wne="http://schemas.microsoft.com/office/word/2006/wordml" xmlns:wps="http://schemas.microsoft.com/office/word/2010/wordprocessingShape" mc:Ignorable="w14 w15 w16se w16cid w16 w16cex w16sdtdh wp14">
+<w:hdr xmlns:wpc="http://schemas.microsoft.com/office/word/2010/wordprocessingCanvas" xmlns:cx="http://schemas.microsoft.com/office/drawing/2014/chartex" xmlns:cx1="http://schemas.microsoft.com/office/drawing/2015/9/8/chartex" xmlns:cx2="http://schemas.microsoft.com/office/drawing/2015/10/21/chartex" xmlns:cx3="http://schemas.microsoft.com/office/drawing/2016/5/9/chartex" xmlns:cx4="http://schemas.microsoft.com/office/drawing/2016/5/10/chartex" xmlns:cx5="http://schemas.microsoft.com/office/drawing/2016/5/11/chartex" xmlns:cx6="http://schemas.microsoft.com/office/drawing/2016/5/12/chartex" xmlns:cx7="http://schemas.microsoft.com/office/drawing/2016/5/13/chartex" xmlns:cx8="http://schemas.microsoft.com/office/drawing/2016/5/14/chartex" xmlns:mc="http://schemas.openxmlformats.org/markup-compatibility/2006" xmlns:aink="http://schemas.microsoft.com/office/drawing/2016/ink" xmlns:am3d="http://schemas.microsoft.com/office/drawing/2017/model3d" xmlns:o="urn:schemas-microsoft-com:office:office" xmlns:oel="http://schemas.microsoft.com/office/2019/extlst" xmlns:r="http://schemas.openxmlformats.org/officeDocument/2006/relationships" xmlns:m="http://schemas.openxmlformats.org/officeDocument/2006/math" xmlns:v="urn:schemas-microsoft-com:vml" xmlns:wp14="http://schemas.microsoft.com/office/word/2010/wordprocessingDrawing" xmlns:wp="http://schemas.openxmlformats.org/drawingml/2006/wordprocessingDrawing" xmlns:w10="urn:schemas-microsoft-com:office:word" xmlns:w="http://schemas.openxmlformats.org/wordprocessingml/2006/main" xmlns:w14="http://schemas.microsoft.com/office/word/2010/wordml" xmlns:w15="http://schemas.microsoft.com/office/word/2012/wordml" xmlns:w16cex="http://schemas.microsoft.com/office/word/2018/wordml/cex" xmlns:w16cid="http://schemas.microsoft.com/office/word/2016/wordml/cid" xmlns:w16="http://schemas.microsoft.com/office/word/2018/wordml" xmlns:w16du="http://schemas.microsoft.com/office/word/2023/wordml/word16du" xmlns:w16sdtdh="http://schemas.microsoft.com/office/word/2020/wordml/sdtdatahash" xmlns:w16se="http://schemas.microsoft.com/office/word/2015/wordml/symex" xmlns:wpg="http://schemas.microsoft.com/office/word/2010/wordprocessingGroup" xmlns:wpi="http://schemas.microsoft.com/office/word/2010/wordprocessingInk" xmlns:wne="http://schemas.microsoft.com/office/word/2006/wordml" xmlns:wps="http://schemas.microsoft.com/office/word/2010/wordprocessingShape" mc:Ignorable="w14 w15 w16se w16cid w16 w16cex w16sdtdh w16du wp14">
   <w:p>
     <w:pPr>
-      <w:pStyle w:val="Header"/>
+      <w:pStyle w:val="Encabezado"/>
     </w:pPr>
-    <w:proofErr w:type="spellStart"/>
     <w:r>
-      <w:t>Herramientas</w:t>
-    </w:r>
-    <w:proofErr w:type="spellEnd"/>
-    <w:r>
-      <w:t xml:space="preserve"> Big Data Grupo 1</w:t>
+      <w:t>Herramientas Big Data Grupo 1</w:t>
     </w:r>
     <w:r>
       <w:tab/>
@@ -876,7 +866,7 @@
 </file>
 
 <file path=word/numbering.xml><?xml version="1.0" encoding="utf-8"?>
-<w:numbering xmlns:wpc="http://schemas.microsoft.com/office/word/2010/wordprocessingCanvas" xmlns:cx="http://schemas.microsoft.com/office/drawing/2014/chartex" xmlns:cx1="http://schemas.microsoft.com/office/drawing/2015/9/8/chartex" xmlns:cx2="http://schemas.microsoft.com/office/drawing/2015/10/21/chartex" xmlns:cx3="http://schemas.microsoft.com/office/drawing/2016/5/9/chartex" xmlns:cx4="http://schemas.microsoft.com/office/drawing/2016/5/10/chartex" xmlns:cx5="http://schemas.microsoft.com/office/drawing/2016/5/11/chartex" xmlns:cx6="http://schemas.microsoft.com/office/drawing/2016/5/12/chartex" xmlns:cx7="http://schemas.microsoft.com/office/drawing/2016/5/13/chartex" xmlns:cx8="http://schemas.microsoft.com/office/drawing/2016/5/14/chartex" xmlns:mc="http://schemas.openxmlformats.org/markup-compatibility/2006" xmlns:aink="http://schemas.microsoft.com/office/drawing/2016/ink" xmlns:am3d="http://schemas.microsoft.com/office/drawing/2017/model3d" xmlns:o="urn:schemas-microsoft-com:office:office" xmlns:oel="http://schemas.microsoft.com/office/2019/extlst" xmlns:r="http://schemas.openxmlformats.org/officeDocument/2006/relationships" xmlns:m="http://schemas.openxmlformats.org/officeDocument/2006/math" xmlns:v="urn:schemas-microsoft-com:vml" xmlns:wp14="http://schemas.microsoft.com/office/word/2010/wordprocessingDrawing" xmlns:wp="http://schemas.openxmlformats.org/drawingml/2006/wordprocessingDrawing" xmlns:w10="urn:schemas-microsoft-com:office:word" xmlns:w="http://schemas.openxmlformats.org/wordprocessingml/2006/main" xmlns:w14="http://schemas.microsoft.com/office/word/2010/wordml" xmlns:w15="http://schemas.microsoft.com/office/word/2012/wordml" xmlns:w16cex="http://schemas.microsoft.com/office/word/2018/wordml/cex" xmlns:w16cid="http://schemas.microsoft.com/office/word/2016/wordml/cid" xmlns:w16="http://schemas.microsoft.com/office/word/2018/wordml" xmlns:w16sdtdh="http://schemas.microsoft.com/office/word/2020/wordml/sdtdatahash" xmlns:w16se="http://schemas.microsoft.com/office/word/2015/wordml/symex" xmlns:wpg="http://schemas.microsoft.com/office/word/2010/wordprocessingGroup" xmlns:wpi="http://schemas.microsoft.com/office/word/2010/wordprocessingInk" xmlns:wne="http://schemas.microsoft.com/office/word/2006/wordml" xmlns:wps="http://schemas.microsoft.com/office/word/2010/wordprocessingShape" mc:Ignorable="w14 w15 w16se w16cid w16 w16cex w16sdtdh wp14">
+<w:numbering xmlns:wpc="http://schemas.microsoft.com/office/word/2010/wordprocessingCanvas" xmlns:cx="http://schemas.microsoft.com/office/drawing/2014/chartex" xmlns:cx1="http://schemas.microsoft.com/office/drawing/2015/9/8/chartex" xmlns:cx2="http://schemas.microsoft.com/office/drawing/2015/10/21/chartex" xmlns:cx3="http://schemas.microsoft.com/office/drawing/2016/5/9/chartex" xmlns:cx4="http://schemas.microsoft.com/office/drawing/2016/5/10/chartex" xmlns:cx5="http://schemas.microsoft.com/office/drawing/2016/5/11/chartex" xmlns:cx6="http://schemas.microsoft.com/office/drawing/2016/5/12/chartex" xmlns:cx7="http://schemas.microsoft.com/office/drawing/2016/5/13/chartex" xmlns:cx8="http://schemas.microsoft.com/office/drawing/2016/5/14/chartex" xmlns:mc="http://schemas.openxmlformats.org/markup-compatibility/2006" xmlns:aink="http://schemas.microsoft.com/office/drawing/2016/ink" xmlns:am3d="http://schemas.microsoft.com/office/drawing/2017/model3d" xmlns:o="urn:schemas-microsoft-com:office:office" xmlns:oel="http://schemas.microsoft.com/office/2019/extlst" xmlns:r="http://schemas.openxmlformats.org/officeDocument/2006/relationships" xmlns:m="http://schemas.openxmlformats.org/officeDocument/2006/math" xmlns:v="urn:schemas-microsoft-com:vml" xmlns:wp14="http://schemas.microsoft.com/office/word/2010/wordprocessingDrawing" xmlns:wp="http://schemas.openxmlformats.org/drawingml/2006/wordprocessingDrawing" xmlns:w10="urn:schemas-microsoft-com:office:word" xmlns:w="http://schemas.openxmlformats.org/wordprocessingml/2006/main" xmlns:w14="http://schemas.microsoft.com/office/word/2010/wordml" xmlns:w15="http://schemas.microsoft.com/office/word/2012/wordml" xmlns:w16cex="http://schemas.microsoft.com/office/word/2018/wordml/cex" xmlns:w16cid="http://schemas.microsoft.com/office/word/2016/wordml/cid" xmlns:w16="http://schemas.microsoft.com/office/word/2018/wordml" xmlns:w16du="http://schemas.microsoft.com/office/word/2023/wordml/word16du" xmlns:w16sdtdh="http://schemas.microsoft.com/office/word/2020/wordml/sdtdatahash" xmlns:w16se="http://schemas.microsoft.com/office/word/2015/wordml/symex" xmlns:wpg="http://schemas.microsoft.com/office/word/2010/wordprocessingGroup" xmlns:wpi="http://schemas.microsoft.com/office/word/2010/wordprocessingInk" xmlns:wne="http://schemas.microsoft.com/office/word/2006/wordml" xmlns:wps="http://schemas.microsoft.com/office/word/2010/wordprocessingShape" mc:Ignorable="w14 w15 w16se w16cid w16 w16cex w16sdtdh w16du wp14">
   <w:abstractNum w:abstractNumId="0" w15:restartNumberingAfterBreak="0">
     <w:nsid w:val="6C6A6961"/>
     <w:multiLevelType w:val="hybridMultilevel"/>
@@ -970,7 +960,7 @@
 </file>
 
 <file path=word/styles.xml><?xml version="1.0" encoding="utf-8"?>
-<w:styles xmlns:mc="http://schemas.openxmlformats.org/markup-compatibility/2006" xmlns:r="http://schemas.openxmlformats.org/officeDocument/2006/relationships" xmlns:w="http://schemas.openxmlformats.org/wordprocessingml/2006/main" xmlns:w14="http://schemas.microsoft.com/office/word/2010/wordml" xmlns:w15="http://schemas.microsoft.com/office/word/2012/wordml" xmlns:w16cex="http://schemas.microsoft.com/office/word/2018/wordml/cex" xmlns:w16cid="http://schemas.microsoft.com/office/word/2016/wordml/cid" xmlns:w16="http://schemas.microsoft.com/office/word/2018/wordml" xmlns:w16sdtdh="http://schemas.microsoft.com/office/word/2020/wordml/sdtdatahash" xmlns:w16se="http://schemas.microsoft.com/office/word/2015/wordml/symex" mc:Ignorable="w14 w15 w16se w16cid w16 w16cex w16sdtdh">
+<w:styles xmlns:mc="http://schemas.openxmlformats.org/markup-compatibility/2006" xmlns:r="http://schemas.openxmlformats.org/officeDocument/2006/relationships" xmlns:w="http://schemas.openxmlformats.org/wordprocessingml/2006/main" xmlns:w14="http://schemas.microsoft.com/office/word/2010/wordml" xmlns:w15="http://schemas.microsoft.com/office/word/2012/wordml" xmlns:w16cex="http://schemas.microsoft.com/office/word/2018/wordml/cex" xmlns:w16cid="http://schemas.microsoft.com/office/word/2016/wordml/cid" xmlns:w16="http://schemas.microsoft.com/office/word/2018/wordml" xmlns:w16du="http://schemas.microsoft.com/office/word/2023/wordml/word16du" xmlns:w16sdtdh="http://schemas.microsoft.com/office/word/2020/wordml/sdtdatahash" xmlns:w16se="http://schemas.microsoft.com/office/word/2015/wordml/symex" mc:Ignorable="w14 w15 w16se w16cid w16 w16cex w16sdtdh w16du">
   <w:docDefaults>
     <w:rPrDefault>
       <w:rPr>
@@ -1370,11 +1360,11 @@
     <w:name w:val="Normal"/>
     <w:qFormat/>
   </w:style>
-  <w:style w:type="paragraph" w:styleId="Heading1">
+  <w:style w:type="paragraph" w:styleId="Ttulo1">
     <w:name w:val="heading 1"/>
     <w:basedOn w:val="Normal"/>
     <w:next w:val="Normal"/>
-    <w:link w:val="Heading1Char"/>
+    <w:link w:val="Ttulo1Car"/>
     <w:uiPriority w:val="9"/>
     <w:qFormat/>
     <w:rsid w:val="00BD1F4A"/>
@@ -1391,11 +1381,11 @@
       <w:szCs w:val="40"/>
     </w:rPr>
   </w:style>
-  <w:style w:type="paragraph" w:styleId="Heading2">
+  <w:style w:type="paragraph" w:styleId="Ttulo2">
     <w:name w:val="heading 2"/>
     <w:basedOn w:val="Normal"/>
     <w:next w:val="Normal"/>
-    <w:link w:val="Heading2Char"/>
+    <w:link w:val="Ttulo2Car"/>
     <w:uiPriority w:val="9"/>
     <w:unhideWhenUsed/>
     <w:qFormat/>
@@ -1413,11 +1403,11 @@
       <w:szCs w:val="32"/>
     </w:rPr>
   </w:style>
-  <w:style w:type="paragraph" w:styleId="Heading3">
+  <w:style w:type="paragraph" w:styleId="Ttulo3">
     <w:name w:val="heading 3"/>
     <w:basedOn w:val="Normal"/>
     <w:next w:val="Normal"/>
-    <w:link w:val="Heading3Char"/>
+    <w:link w:val="Ttulo3Car"/>
     <w:uiPriority w:val="9"/>
     <w:semiHidden/>
     <w:unhideWhenUsed/>
@@ -1436,11 +1426,11 @@
       <w:szCs w:val="28"/>
     </w:rPr>
   </w:style>
-  <w:style w:type="paragraph" w:styleId="Heading4">
+  <w:style w:type="paragraph" w:styleId="Ttulo4">
     <w:name w:val="heading 4"/>
     <w:basedOn w:val="Normal"/>
     <w:next w:val="Normal"/>
-    <w:link w:val="Heading4Char"/>
+    <w:link w:val="Ttulo4Car"/>
     <w:uiPriority w:val="9"/>
     <w:semiHidden/>
     <w:unhideWhenUsed/>
@@ -1459,11 +1449,11 @@
       <w:color w:val="0F4761" w:themeColor="accent1" w:themeShade="BF"/>
     </w:rPr>
   </w:style>
-  <w:style w:type="paragraph" w:styleId="Heading5">
+  <w:style w:type="paragraph" w:styleId="Ttulo5">
     <w:name w:val="heading 5"/>
     <w:basedOn w:val="Normal"/>
     <w:next w:val="Normal"/>
-    <w:link w:val="Heading5Char"/>
+    <w:link w:val="Ttulo5Car"/>
     <w:uiPriority w:val="9"/>
     <w:semiHidden/>
     <w:unhideWhenUsed/>
@@ -1480,11 +1470,11 @@
       <w:color w:val="0F4761" w:themeColor="accent1" w:themeShade="BF"/>
     </w:rPr>
   </w:style>
-  <w:style w:type="paragraph" w:styleId="Heading6">
+  <w:style w:type="paragraph" w:styleId="Ttulo6">
     <w:name w:val="heading 6"/>
     <w:basedOn w:val="Normal"/>
     <w:next w:val="Normal"/>
-    <w:link w:val="Heading6Char"/>
+    <w:link w:val="Ttulo6Car"/>
     <w:uiPriority w:val="9"/>
     <w:semiHidden/>
     <w:unhideWhenUsed/>
@@ -1503,11 +1493,11 @@
       <w:color w:val="595959" w:themeColor="text1" w:themeTint="A6"/>
     </w:rPr>
   </w:style>
-  <w:style w:type="paragraph" w:styleId="Heading7">
+  <w:style w:type="paragraph" w:styleId="Ttulo7">
     <w:name w:val="heading 7"/>
     <w:basedOn w:val="Normal"/>
     <w:next w:val="Normal"/>
-    <w:link w:val="Heading7Char"/>
+    <w:link w:val="Ttulo7Car"/>
     <w:uiPriority w:val="9"/>
     <w:semiHidden/>
     <w:unhideWhenUsed/>
@@ -1524,11 +1514,11 @@
       <w:color w:val="595959" w:themeColor="text1" w:themeTint="A6"/>
     </w:rPr>
   </w:style>
-  <w:style w:type="paragraph" w:styleId="Heading8">
+  <w:style w:type="paragraph" w:styleId="Ttulo8">
     <w:name w:val="heading 8"/>
     <w:basedOn w:val="Normal"/>
     <w:next w:val="Normal"/>
-    <w:link w:val="Heading8Char"/>
+    <w:link w:val="Ttulo8Car"/>
     <w:uiPriority w:val="9"/>
     <w:semiHidden/>
     <w:unhideWhenUsed/>
@@ -1547,11 +1537,11 @@
       <w:color w:val="272727" w:themeColor="text1" w:themeTint="D8"/>
     </w:rPr>
   </w:style>
-  <w:style w:type="paragraph" w:styleId="Heading9">
+  <w:style w:type="paragraph" w:styleId="Ttulo9">
     <w:name w:val="heading 9"/>
     <w:basedOn w:val="Normal"/>
     <w:next w:val="Normal"/>
-    <w:link w:val="Heading9Char"/>
+    <w:link w:val="Ttulo9Car"/>
     <w:uiPriority w:val="9"/>
     <w:semiHidden/>
     <w:unhideWhenUsed/>
@@ -1568,13 +1558,13 @@
       <w:color w:val="272727" w:themeColor="text1" w:themeTint="D8"/>
     </w:rPr>
   </w:style>
-  <w:style w:type="character" w:default="1" w:styleId="DefaultParagraphFont">
+  <w:style w:type="character" w:default="1" w:styleId="Fuentedeprrafopredeter">
     <w:name w:val="Default Paragraph Font"/>
     <w:uiPriority w:val="1"/>
     <w:semiHidden/>
     <w:unhideWhenUsed/>
   </w:style>
-  <w:style w:type="table" w:default="1" w:styleId="TableNormal">
+  <w:style w:type="table" w:default="1" w:styleId="Tablanormal">
     <w:name w:val="Normal Table"/>
     <w:uiPriority w:val="99"/>
     <w:semiHidden/>
@@ -1589,16 +1579,16 @@
       </w:tblCellMar>
     </w:tblPr>
   </w:style>
-  <w:style w:type="numbering" w:default="1" w:styleId="NoList">
+  <w:style w:type="numbering" w:default="1" w:styleId="Sinlista">
     <w:name w:val="No List"/>
     <w:uiPriority w:val="99"/>
     <w:semiHidden/>
     <w:unhideWhenUsed/>
   </w:style>
-  <w:style w:type="character" w:customStyle="1" w:styleId="Heading1Char">
-    <w:name w:val="Heading 1 Char"/>
-    <w:basedOn w:val="DefaultParagraphFont"/>
-    <w:link w:val="Heading1"/>
+  <w:style w:type="character" w:customStyle="1" w:styleId="Ttulo1Car">
+    <w:name w:val="Título 1 Car"/>
+    <w:basedOn w:val="Fuentedeprrafopredeter"/>
+    <w:link w:val="Ttulo1"/>
     <w:uiPriority w:val="9"/>
     <w:rsid w:val="00BD1F4A"/>
     <w:rPr>
@@ -1608,10 +1598,10 @@
       <w:szCs w:val="40"/>
     </w:rPr>
   </w:style>
-  <w:style w:type="character" w:customStyle="1" w:styleId="Heading2Char">
-    <w:name w:val="Heading 2 Char"/>
-    <w:basedOn w:val="DefaultParagraphFont"/>
-    <w:link w:val="Heading2"/>
+  <w:style w:type="character" w:customStyle="1" w:styleId="Ttulo2Car">
+    <w:name w:val="Título 2 Car"/>
+    <w:basedOn w:val="Fuentedeprrafopredeter"/>
+    <w:link w:val="Ttulo2"/>
     <w:uiPriority w:val="9"/>
     <w:rsid w:val="00BD1F4A"/>
     <w:rPr>
@@ -1621,10 +1611,10 @@
       <w:szCs w:val="32"/>
     </w:rPr>
   </w:style>
-  <w:style w:type="character" w:customStyle="1" w:styleId="Heading3Char">
-    <w:name w:val="Heading 3 Char"/>
-    <w:basedOn w:val="DefaultParagraphFont"/>
-    <w:link w:val="Heading3"/>
+  <w:style w:type="character" w:customStyle="1" w:styleId="Ttulo3Car">
+    <w:name w:val="Título 3 Car"/>
+    <w:basedOn w:val="Fuentedeprrafopredeter"/>
+    <w:link w:val="Ttulo3"/>
     <w:uiPriority w:val="9"/>
     <w:semiHidden/>
     <w:rsid w:val="00BD1F4A"/>
@@ -1635,10 +1625,10 @@
       <w:szCs w:val="28"/>
     </w:rPr>
   </w:style>
-  <w:style w:type="character" w:customStyle="1" w:styleId="Heading4Char">
-    <w:name w:val="Heading 4 Char"/>
-    <w:basedOn w:val="DefaultParagraphFont"/>
-    <w:link w:val="Heading4"/>
+  <w:style w:type="character" w:customStyle="1" w:styleId="Ttulo4Car">
+    <w:name w:val="Título 4 Car"/>
+    <w:basedOn w:val="Fuentedeprrafopredeter"/>
+    <w:link w:val="Ttulo4"/>
     <w:uiPriority w:val="9"/>
     <w:semiHidden/>
     <w:rsid w:val="00BD1F4A"/>
@@ -1649,10 +1639,10 @@
       <w:color w:val="0F4761" w:themeColor="accent1" w:themeShade="BF"/>
     </w:rPr>
   </w:style>
-  <w:style w:type="character" w:customStyle="1" w:styleId="Heading5Char">
-    <w:name w:val="Heading 5 Char"/>
-    <w:basedOn w:val="DefaultParagraphFont"/>
-    <w:link w:val="Heading5"/>
+  <w:style w:type="character" w:customStyle="1" w:styleId="Ttulo5Car">
+    <w:name w:val="Título 5 Car"/>
+    <w:basedOn w:val="Fuentedeprrafopredeter"/>
+    <w:link w:val="Ttulo5"/>
     <w:uiPriority w:val="9"/>
     <w:semiHidden/>
     <w:rsid w:val="00BD1F4A"/>
@@ -1661,10 +1651,10 @@
       <w:color w:val="0F4761" w:themeColor="accent1" w:themeShade="BF"/>
     </w:rPr>
   </w:style>
-  <w:style w:type="character" w:customStyle="1" w:styleId="Heading6Char">
-    <w:name w:val="Heading 6 Char"/>
-    <w:basedOn w:val="DefaultParagraphFont"/>
-    <w:link w:val="Heading6"/>
+  <w:style w:type="character" w:customStyle="1" w:styleId="Ttulo6Car">
+    <w:name w:val="Título 6 Car"/>
+    <w:basedOn w:val="Fuentedeprrafopredeter"/>
+    <w:link w:val="Ttulo6"/>
     <w:uiPriority w:val="9"/>
     <w:semiHidden/>
     <w:rsid w:val="00BD1F4A"/>
@@ -1675,10 +1665,10 @@
       <w:color w:val="595959" w:themeColor="text1" w:themeTint="A6"/>
     </w:rPr>
   </w:style>
-  <w:style w:type="character" w:customStyle="1" w:styleId="Heading7Char">
-    <w:name w:val="Heading 7 Char"/>
-    <w:basedOn w:val="DefaultParagraphFont"/>
-    <w:link w:val="Heading7"/>
+  <w:style w:type="character" w:customStyle="1" w:styleId="Ttulo7Car">
+    <w:name w:val="Título 7 Car"/>
+    <w:basedOn w:val="Fuentedeprrafopredeter"/>
+    <w:link w:val="Ttulo7"/>
     <w:uiPriority w:val="9"/>
     <w:semiHidden/>
     <w:rsid w:val="00BD1F4A"/>
@@ -1687,10 +1677,10 @@
       <w:color w:val="595959" w:themeColor="text1" w:themeTint="A6"/>
     </w:rPr>
   </w:style>
-  <w:style w:type="character" w:customStyle="1" w:styleId="Heading8Char">
-    <w:name w:val="Heading 8 Char"/>
-    <w:basedOn w:val="DefaultParagraphFont"/>
-    <w:link w:val="Heading8"/>
+  <w:style w:type="character" w:customStyle="1" w:styleId="Ttulo8Car">
+    <w:name w:val="Título 8 Car"/>
+    <w:basedOn w:val="Fuentedeprrafopredeter"/>
+    <w:link w:val="Ttulo8"/>
     <w:uiPriority w:val="9"/>
     <w:semiHidden/>
     <w:rsid w:val="00BD1F4A"/>
@@ -1701,10 +1691,10 @@
       <w:color w:val="272727" w:themeColor="text1" w:themeTint="D8"/>
     </w:rPr>
   </w:style>
-  <w:style w:type="character" w:customStyle="1" w:styleId="Heading9Char">
-    <w:name w:val="Heading 9 Char"/>
-    <w:basedOn w:val="DefaultParagraphFont"/>
-    <w:link w:val="Heading9"/>
+  <w:style w:type="character" w:customStyle="1" w:styleId="Ttulo9Car">
+    <w:name w:val="Título 9 Car"/>
+    <w:basedOn w:val="Fuentedeprrafopredeter"/>
+    <w:link w:val="Ttulo9"/>
     <w:uiPriority w:val="9"/>
     <w:semiHidden/>
     <w:rsid w:val="00BD1F4A"/>
@@ -1713,11 +1703,11 @@
       <w:color w:val="272727" w:themeColor="text1" w:themeTint="D8"/>
     </w:rPr>
   </w:style>
-  <w:style w:type="paragraph" w:styleId="Title">
+  <w:style w:type="paragraph" w:styleId="Ttulo">
     <w:name w:val="Title"/>
     <w:basedOn w:val="Normal"/>
     <w:next w:val="Normal"/>
-    <w:link w:val="TitleChar"/>
+    <w:link w:val="TtuloCar"/>
     <w:uiPriority w:val="10"/>
     <w:qFormat/>
     <w:rsid w:val="00BD1F4A"/>
@@ -1733,10 +1723,10 @@
       <w:szCs w:val="56"/>
     </w:rPr>
   </w:style>
-  <w:style w:type="character" w:customStyle="1" w:styleId="TitleChar">
-    <w:name w:val="Title Char"/>
-    <w:basedOn w:val="DefaultParagraphFont"/>
-    <w:link w:val="Title"/>
+  <w:style w:type="character" w:customStyle="1" w:styleId="TtuloCar">
+    <w:name w:val="Título Car"/>
+    <w:basedOn w:val="Fuentedeprrafopredeter"/>
+    <w:link w:val="Ttulo"/>
     <w:uiPriority w:val="10"/>
     <w:rsid w:val="00BD1F4A"/>
     <w:rPr>
@@ -1747,11 +1737,11 @@
       <w:szCs w:val="56"/>
     </w:rPr>
   </w:style>
-  <w:style w:type="paragraph" w:styleId="Subtitle">
+  <w:style w:type="paragraph" w:styleId="Subttulo">
     <w:name w:val="Subtitle"/>
     <w:basedOn w:val="Normal"/>
     <w:next w:val="Normal"/>
-    <w:link w:val="SubtitleChar"/>
+    <w:link w:val="SubttuloCar"/>
     <w:uiPriority w:val="11"/>
     <w:qFormat/>
     <w:rsid w:val="00BD1F4A"/>
@@ -1768,10 +1758,10 @@
       <w:szCs w:val="28"/>
     </w:rPr>
   </w:style>
-  <w:style w:type="character" w:customStyle="1" w:styleId="SubtitleChar">
-    <w:name w:val="Subtitle Char"/>
-    <w:basedOn w:val="DefaultParagraphFont"/>
-    <w:link w:val="Subtitle"/>
+  <w:style w:type="character" w:customStyle="1" w:styleId="SubttuloCar">
+    <w:name w:val="Subtítulo Car"/>
+    <w:basedOn w:val="Fuentedeprrafopredeter"/>
+    <w:link w:val="Subttulo"/>
     <w:uiPriority w:val="11"/>
     <w:rsid w:val="00BD1F4A"/>
     <w:rPr>
@@ -1782,11 +1772,11 @@
       <w:szCs w:val="28"/>
     </w:rPr>
   </w:style>
-  <w:style w:type="paragraph" w:styleId="Quote">
+  <w:style w:type="paragraph" w:styleId="Cita">
     <w:name w:val="Quote"/>
     <w:basedOn w:val="Normal"/>
     <w:next w:val="Normal"/>
-    <w:link w:val="QuoteChar"/>
+    <w:link w:val="CitaCar"/>
     <w:uiPriority w:val="29"/>
     <w:qFormat/>
     <w:rsid w:val="00BD1F4A"/>
@@ -1800,10 +1790,10 @@
       <w:color w:val="404040" w:themeColor="text1" w:themeTint="BF"/>
     </w:rPr>
   </w:style>
-  <w:style w:type="character" w:customStyle="1" w:styleId="QuoteChar">
-    <w:name w:val="Quote Char"/>
-    <w:basedOn w:val="DefaultParagraphFont"/>
-    <w:link w:val="Quote"/>
+  <w:style w:type="character" w:customStyle="1" w:styleId="CitaCar">
+    <w:name w:val="Cita Car"/>
+    <w:basedOn w:val="Fuentedeprrafopredeter"/>
+    <w:link w:val="Cita"/>
     <w:uiPriority w:val="29"/>
     <w:rsid w:val="00BD1F4A"/>
     <w:rPr>
@@ -1812,7 +1802,7 @@
       <w:color w:val="404040" w:themeColor="text1" w:themeTint="BF"/>
     </w:rPr>
   </w:style>
-  <w:style w:type="paragraph" w:styleId="ListParagraph">
+  <w:style w:type="paragraph" w:styleId="Prrafodelista">
     <w:name w:val="List Paragraph"/>
     <w:basedOn w:val="Normal"/>
     <w:uiPriority w:val="34"/>
@@ -1823,9 +1813,9 @@
       <w:contextualSpacing/>
     </w:pPr>
   </w:style>
-  <w:style w:type="character" w:styleId="IntenseEmphasis">
+  <w:style w:type="character" w:styleId="nfasisintenso">
     <w:name w:val="Intense Emphasis"/>
-    <w:basedOn w:val="DefaultParagraphFont"/>
+    <w:basedOn w:val="Fuentedeprrafopredeter"/>
     <w:uiPriority w:val="21"/>
     <w:qFormat/>
     <w:rsid w:val="00BD1F4A"/>
@@ -1835,11 +1825,11 @@
       <w:color w:val="0F4761" w:themeColor="accent1" w:themeShade="BF"/>
     </w:rPr>
   </w:style>
-  <w:style w:type="paragraph" w:styleId="IntenseQuote">
+  <w:style w:type="paragraph" w:styleId="Citadestacada">
     <w:name w:val="Intense Quote"/>
     <w:basedOn w:val="Normal"/>
     <w:next w:val="Normal"/>
-    <w:link w:val="IntenseQuoteChar"/>
+    <w:link w:val="CitadestacadaCar"/>
     <w:uiPriority w:val="30"/>
     <w:qFormat/>
     <w:rsid w:val="00BD1F4A"/>
@@ -1858,10 +1848,10 @@
       <w:color w:val="0F4761" w:themeColor="accent1" w:themeShade="BF"/>
     </w:rPr>
   </w:style>
-  <w:style w:type="character" w:customStyle="1" w:styleId="IntenseQuoteChar">
-    <w:name w:val="Intense Quote Char"/>
-    <w:basedOn w:val="DefaultParagraphFont"/>
-    <w:link w:val="IntenseQuote"/>
+  <w:style w:type="character" w:customStyle="1" w:styleId="CitadestacadaCar">
+    <w:name w:val="Cita destacada Car"/>
+    <w:basedOn w:val="Fuentedeprrafopredeter"/>
+    <w:link w:val="Citadestacada"/>
     <w:uiPriority w:val="30"/>
     <w:rsid w:val="00BD1F4A"/>
     <w:rPr>
@@ -1870,9 +1860,9 @@
       <w:color w:val="0F4761" w:themeColor="accent1" w:themeShade="BF"/>
     </w:rPr>
   </w:style>
-  <w:style w:type="character" w:styleId="IntenseReference">
+  <w:style w:type="character" w:styleId="Referenciaintensa">
     <w:name w:val="Intense Reference"/>
-    <w:basedOn w:val="DefaultParagraphFont"/>
+    <w:basedOn w:val="Fuentedeprrafopredeter"/>
     <w:uiPriority w:val="32"/>
     <w:qFormat/>
     <w:rsid w:val="00BD1F4A"/>
@@ -1884,10 +1874,10 @@
       <w:spacing w:val="5"/>
     </w:rPr>
   </w:style>
-  <w:style w:type="paragraph" w:styleId="Header">
+  <w:style w:type="paragraph" w:styleId="Encabezado">
     <w:name w:val="header"/>
     <w:basedOn w:val="Normal"/>
-    <w:link w:val="HeaderChar"/>
+    <w:link w:val="EncabezadoCar"/>
     <w:uiPriority w:val="99"/>
     <w:unhideWhenUsed/>
     <w:rsid w:val="00BD1F4A"/>
@@ -1899,17 +1889,17 @@
       <w:spacing w:after="0" w:line="240" w:lineRule="auto"/>
     </w:pPr>
   </w:style>
-  <w:style w:type="character" w:customStyle="1" w:styleId="HeaderChar">
-    <w:name w:val="Header Char"/>
-    <w:basedOn w:val="DefaultParagraphFont"/>
-    <w:link w:val="Header"/>
+  <w:style w:type="character" w:customStyle="1" w:styleId="EncabezadoCar">
+    <w:name w:val="Encabezado Car"/>
+    <w:basedOn w:val="Fuentedeprrafopredeter"/>
+    <w:link w:val="Encabezado"/>
     <w:uiPriority w:val="99"/>
     <w:rsid w:val="00BD1F4A"/>
   </w:style>
-  <w:style w:type="paragraph" w:styleId="Footer">
+  <w:style w:type="paragraph" w:styleId="Piedepgina">
     <w:name w:val="footer"/>
     <w:basedOn w:val="Normal"/>
-    <w:link w:val="FooterChar"/>
+    <w:link w:val="PiedepginaCar"/>
     <w:uiPriority w:val="99"/>
     <w:unhideWhenUsed/>
     <w:rsid w:val="00BD1F4A"/>
@@ -1921,10 +1911,10 @@
       <w:spacing w:after="0" w:line="240" w:lineRule="auto"/>
     </w:pPr>
   </w:style>
-  <w:style w:type="character" w:customStyle="1" w:styleId="FooterChar">
-    <w:name w:val="Footer Char"/>
-    <w:basedOn w:val="DefaultParagraphFont"/>
-    <w:link w:val="Footer"/>
+  <w:style w:type="character" w:customStyle="1" w:styleId="PiedepginaCar">
+    <w:name w:val="Pie de página Car"/>
+    <w:basedOn w:val="Fuentedeprrafopredeter"/>
+    <w:link w:val="Piedepgina"/>
     <w:uiPriority w:val="99"/>
     <w:rsid w:val="00BD1F4A"/>
   </w:style>

</xml_diff>